<commit_message>
39: Table rendering over page
</commit_message>
<xml_diff>
--- a/Source/Samples/Tables/TableWithParagraphsXL.docx
+++ b/Source/Samples/Tables/TableWithParagraphsXL.docx
@@ -123,35 +123,7 @@
               <w:rPr>
                 <w:lang w:val="en-US"/>
               </w:rPr>
-              <w:t xml:space="preserve">specimen book. It has survived not only five centuries, but also the leap into electronic typesetting, remaining essentially unchanged. It was </w:t>
-            </w:r>
-            <w:proofErr w:type="spellStart"/>
-            <w:r>
-              <w:rPr>
-                <w:lang w:val="en-US"/>
-              </w:rPr>
-              <w:t>popularised</w:t>
-            </w:r>
-            <w:proofErr w:type="spellEnd"/>
-            <w:r>
-              <w:rPr>
-                <w:lang w:val="en-US"/>
-              </w:rPr>
-              <w:t xml:space="preserve"> in the 1960s with the release of </w:t>
-            </w:r>
-            <w:proofErr w:type="spellStart"/>
-            <w:r>
-              <w:rPr>
-                <w:lang w:val="en-US"/>
-              </w:rPr>
-              <w:t>Letraset</w:t>
-            </w:r>
-            <w:proofErr w:type="spellEnd"/>
-            <w:r>
-              <w:rPr>
-                <w:lang w:val="en-US"/>
-              </w:rPr>
-              <w:t xml:space="preserve"> sheets containing</w:t>
+              <w:t>specimen book. It has survived not only five centuries, but also the leap into electronic typesetting, remaining essentially unchanged. It was popularised in the 1960s with the release of Letraset sheets containing</w:t>
             </w:r>
           </w:p>
         </w:tc>
@@ -426,13 +398,6 @@
               </w:rPr>
               <w:t>more recently with desktop publishing software like Aldus PageMaker including versions of Lorem Ipsum.</w:t>
             </w:r>
-          </w:p>
-          <w:p>
-            <w:pPr>
-              <w:rPr>
-                <w:lang w:val="en-US"/>
-              </w:rPr>
-            </w:pPr>
           </w:p>
         </w:tc>
         <w:tc>

</xml_diff>